<commit_message>
changed the background color of website and chatbot and other things and make slight changes in functionality of doc generator and search faqs.
</commit_message>
<xml_diff>
--- a/generated_docs/chhavi__legal_notice.docx
+++ b/generated_docs/chhavi__legal_notice.docx
@@ -47,7 +47,7 @@
           <w:szCs w:val="36"/>
         </w:rPr>
         <w:br/>
-        <w:t xml:space="preserve"> amrita</w:t>
+        <w:t xml:space="preserve"> drishti </w:t>
       </w:r>
       <w:r>
         <w:rPr>
@@ -73,7 +73,7 @@
           <w:sz w:val="36"/>
           <w:szCs w:val="36"/>
         </w:rPr>
-        <w:t xml:space="preserve">Subject: imortan</w:t>
+        <w:t xml:space="preserve">Subject: rent</w:t>
       </w:r>
     </w:p>
     <w:p>
@@ -107,7 +107,7 @@
           <w:sz w:val="36"/>
           <w:szCs w:val="36"/>
         </w:rPr>
-        <w:t xml:space="preserve">This is to formally notify you that dont know. I request appropriate action be taken within 15 days.</w:t>
+        <w:t xml:space="preserve">This is to formally notify you that not paid. I request appropriate action be taken within 15 days.</w:t>
       </w:r>
     </w:p>
     <w:p>
@@ -142,7 +142,7 @@
           <w:szCs w:val="36"/>
         </w:rPr>
         <w:br/>
-        <w:t xml:space="preserve"> dejk</w:t>
+        <w:t xml:space="preserve"> delhi</w:t>
       </w:r>
       <w:r>
         <w:rPr>
@@ -151,7 +151,7 @@
           <w:szCs w:val="36"/>
         </w:rPr>
         <w:br/>
-        <w:t xml:space="preserve"> July 16, 2025</w:t>
+        <w:t xml:space="preserve"> July 17, 2025</w:t>
       </w:r>
     </w:p>
     <w:p/>

</xml_diff>